<commit_message>
Update documentation sources with new sources from upstream author
</commit_message>
<xml_diff>
--- a/debian/APRStt-Implementation-Notes.docx
+++ b/debian/APRStt-Implementation-Notes.docx
@@ -32,7 +32,10 @@
         <w:t xml:space="preserve">Version </w:t>
       </w:r>
       <w:r>
-        <w:t>1.0</w:t>
+        <w:t>1.</w:t>
+      </w:r>
+      <w:r>
+        <w:t>1</w:t>
       </w:r>
       <w:r>
         <w:t xml:space="preserve"> </w:t>
@@ -47,7 +50,10 @@
         <w:t xml:space="preserve"> </w:t>
       </w:r>
       <w:r>
-        <w:t xml:space="preserve">May </w:t>
+        <w:t>August</w:t>
+      </w:r>
+      <w:r>
+        <w:t xml:space="preserve"> </w:t>
       </w:r>
       <w:r>
         <w:t>2014</w:t>
@@ -14272,7 +14278,39 @@
           <w:sz w:val="22"/>
           <w:szCs w:val="22"/>
         </w:rPr>
-        <w:t>It is uses another part of the spec rather than making up something new.</w:t>
+        <w:t>It is uses an</w:t>
+      </w:r>
+      <w:r>
+        <w:rPr>
+          <w:rFonts w:asciiTheme="minorHAnsi" w:hAnsiTheme="minorHAnsi"/>
+          <w:sz w:val="22"/>
+          <w:szCs w:val="22"/>
+        </w:rPr>
+        <w:t xml:space="preserve"> existing</w:t>
+      </w:r>
+      <w:r>
+        <w:rPr>
+          <w:rFonts w:asciiTheme="minorHAnsi" w:hAnsiTheme="minorHAnsi"/>
+          <w:sz w:val="22"/>
+          <w:szCs w:val="22"/>
+        </w:rPr>
+        <w:t xml:space="preserve"> part of the </w:t>
+      </w:r>
+      <w:r>
+        <w:rPr>
+          <w:rFonts w:asciiTheme="minorHAnsi" w:hAnsiTheme="minorHAnsi"/>
+          <w:sz w:val="22"/>
+          <w:szCs w:val="22"/>
+        </w:rPr>
+        <w:t>protocol specification</w:t>
+      </w:r>
+      <w:r>
+        <w:rPr>
+          <w:rFonts w:asciiTheme="minorHAnsi" w:hAnsiTheme="minorHAnsi"/>
+          <w:sz w:val="22"/>
+          <w:szCs w:val="22"/>
+        </w:rPr>
+        <w:t xml:space="preserve"> rather than making up something new.</w:t>
       </w:r>
     </w:p>
     <w:p>
@@ -14329,10 +14367,19 @@
       <w:r>
         <w:rPr>
           <w:rFonts w:asciiTheme="minorHAnsi" w:hAnsiTheme="minorHAnsi"/>
-          <w:sz w:val="22"/>
-          <w:szCs w:val="22"/>
-        </w:rPr>
-        <w:t>It is human readable.  Someone with a text only display would recognize</w:t>
+          <w:b/>
+          <w:sz w:val="22"/>
+          <w:szCs w:val="22"/>
+        </w:rPr>
+        <w:t xml:space="preserve">It is human readable. </w:t>
+      </w:r>
+      <w:r>
+        <w:rPr>
+          <w:rFonts w:asciiTheme="minorHAnsi" w:hAnsiTheme="minorHAnsi"/>
+          <w:sz w:val="22"/>
+          <w:szCs w:val="22"/>
+        </w:rPr>
+        <w:t xml:space="preserve"> Someone with a text only display would recognize</w:t>
       </w:r>
       <w:r>
         <w:rPr>
@@ -17225,7 +17272,7 @@
 </file>
 
 <file path=customXml/itemProps1.xml><?xml version="1.0" encoding="utf-8"?>
-<ds:datastoreItem xmlns:ds="http://schemas.openxmlformats.org/officeDocument/2006/customXml" ds:itemID="{500DDEBE-E423-48A1-82EF-AB88D04ED406}">
+<ds:datastoreItem xmlns:ds="http://schemas.openxmlformats.org/officeDocument/2006/customXml" ds:itemID="{29EF0E5C-1E0D-4783-98BD-41626F91A254}">
   <ds:schemaRefs>
     <ds:schemaRef ds:uri="http://schemas.openxmlformats.org/officeDocument/2006/bibliography"/>
   </ds:schemaRefs>

</xml_diff>